<commit_message>
wrote abstract and reknit
</commit_message>
<xml_diff>
--- a/Jenior_Metatransciptomics_ISME_2017.docx
+++ b/Jenior_Metatransciptomics_ISME_2017.docx
@@ -156,6 +156,128 @@
     </w:p>
     <w:p>
       <w:pPr>
+        <w:pStyle w:val="FirstParagraph"/>
+      </w:pPr>
+      <w:r>
+        <w:rPr>
+          <w:i/>
+        </w:rPr>
+        <w:t xml:space="preserve">Clostridum difficile</w:t>
+      </w:r>
+      <w:r>
+        <w:t xml:space="preserve"> </w:t>
+      </w:r>
+      <w:r>
+        <w:t xml:space="preserve">has grown to be the most common cause of hospital-acquired infection over the last decade in the United States. A problematic feature of this infection is that initial susceptibility to colonization by the pathogen is closely linked to previous exposure to antibiotic therapy. This connection is due to the impact that these compounds have on the indigenous community of bacteria that reside along the gastrointestinal tract known as the gut microbiota. This community of microbes inherently possess colonization resistance to</w:t>
+      </w:r>
+      <w:r>
+        <w:t xml:space="preserve"> </w:t>
+      </w:r>
+      <w:r>
+        <w:rPr>
+          <w:i/>
+        </w:rPr>
+        <w:t xml:space="preserve">C. difficile</w:t>
+      </w:r>
+      <w:r>
+        <w:t xml:space="preserve"> </w:t>
+      </w:r>
+      <w:r>
+        <w:t xml:space="preserve">preventing it from gaining a foothold in an otherwise healthy host. However once colonized,</w:t>
+      </w:r>
+      <w:r>
+        <w:t xml:space="preserve"> </w:t>
+      </w:r>
+      <w:r>
+        <w:rPr>
+          <w:i/>
+        </w:rPr>
+        <w:t xml:space="preserve">C. difficile</w:t>
+      </w:r>
+      <w:r>
+        <w:t xml:space="preserve"> </w:t>
+      </w:r>
+      <w:r>
+        <w:t xml:space="preserve">can grow to high numbers, produce toxin, and ultimately lead to its hallmark inflammatory diarrheal disease. Furthermore, following colonization certain patients go on to experience recurrent disease or remain persistently colonized by the organism. Little is known about the specific interactions in the perturbed gut ecosystems that</w:t>
+      </w:r>
+      <w:r>
+        <w:t xml:space="preserve"> </w:t>
+      </w:r>
+      <w:r>
+        <w:rPr>
+          <w:i/>
+        </w:rPr>
+        <w:t xml:space="preserve">C. difficile</w:t>
+      </w:r>
+      <w:r>
+        <w:t xml:space="preserve"> </w:t>
+      </w:r>
+      <w:r>
+        <w:t xml:space="preserve">colonizes long-term versus those that eliminate the infection. In this study, we explored the effect of</w:t>
+      </w:r>
+      <w:r>
+        <w:t xml:space="preserve"> </w:t>
+      </w:r>
+      <w:r>
+        <w:rPr>
+          <w:i/>
+        </w:rPr>
+        <w:t xml:space="preserve">C. difficile</w:t>
+      </w:r>
+      <w:r>
+        <w:t xml:space="preserve"> </w:t>
+      </w:r>
+      <w:r>
+        <w:t xml:space="preserve">colonization on community-level metabolism using a murine model of antibiotic pretreatment and infection. We characterized these systems utilizing metagenome-enable metatranscriptomics supplemented by untargeted metabolomic mass-spectrometry across multiple classes of antibiotic pretreatment to begin to understand the depth of this metabolic crosstalk and the effect that</w:t>
+      </w:r>
+      <w:r>
+        <w:t xml:space="preserve"> </w:t>
+      </w:r>
+      <w:r>
+        <w:rPr>
+          <w:i/>
+        </w:rPr>
+        <w:t xml:space="preserve">C. difficile</w:t>
+      </w:r>
+      <w:r>
+        <w:t xml:space="preserve"> </w:t>
+      </w:r>
+      <w:r>
+        <w:t xml:space="preserve">has on infected communities of bacteria. Our results indicate that the metabolic activity of microbiomes that</w:t>
+      </w:r>
+      <w:r>
+        <w:t xml:space="preserve"> </w:t>
+      </w:r>
+      <w:r>
+        <w:rPr>
+          <w:i/>
+        </w:rPr>
+        <w:t xml:space="preserve">C. difficile</w:t>
+      </w:r>
+      <w:r>
+        <w:t xml:space="preserve"> </w:t>
+      </w:r>
+      <w:r>
+        <w:t xml:space="preserve">is more likely to colonize for longer periods of time are differentially impacted 18 hours post-infection. This work has implications for elucidating the factors that permit continued colonization by</w:t>
+      </w:r>
+      <w:r>
+        <w:t xml:space="preserve"> </w:t>
+      </w:r>
+      <w:r>
+        <w:rPr>
+          <w:i/>
+        </w:rPr>
+        <w:t xml:space="preserve">C. difficile</w:t>
+      </w:r>
+      <w:r>
+        <w:t xml:space="preserve"> </w:t>
+      </w:r>
+      <w:r>
+        <w:t xml:space="preserve">and underscores potential mechanisms by which the pathogen alters the ecology of the GI tract to support persistence.</w:t>
+      </w:r>
+    </w:p>
+    <w:p>
+      <w:pPr>
         <w:pStyle w:val="Heading3"/>
       </w:pPr>
       <w:bookmarkStart w:id="22" w:name="introduction"/>
@@ -226,7 +348,7 @@
         <w:t xml:space="preserve"> </w:t>
       </w:r>
       <w:r>
-        <w:t xml:space="preserve">infection (CDI), a disease that has dramatically increased in prevalence over the last 10 years and results in an estimated 453,000 infections with 29,000 deaths in the US annually</w:t>
+        <w:t xml:space="preserve">infection (CDI), a toxin-mediated diarrheal disease that has dramatically increased in prevalence over the last 10 years and results in an estimated 453,000 infections with 29,000 deaths in the US annually</w:t>
       </w:r>
       <w:r>
         <w:rPr>
@@ -299,7 +421,7 @@
         <w:t xml:space="preserve">10–12</w:t>
       </w:r>
       <w:r>
-        <w:t xml:space="preserve">. This line of reasoning has been carried through to the downstream restoration of colonization resistance in the that, while community structure may not return to its precise original state, the functional/metabolic capacity rebounds and may be able tooutcompete</w:t>
+        <w:t xml:space="preserve">. This line of reasoning has been carried through to the downstream restoration of colonization resistance in the that, while community structure may not return to its precise original state, the functional/metabolic capacity rebounds and may be able to outcompete</w:t>
       </w:r>
       <w:r>
         <w:t xml:space="preserve"> </w:t>
@@ -754,7 +876,16 @@
         <w:t xml:space="preserve"> </w:t>
       </w:r>
       <w:r>
-        <w:t xml:space="preserve">colonization resistance. We moved on to measure both sporulation and toxin activity as activation of both processes has been linked to environmental concentrations of specific growth nutrients [@]. Despite having the similar amounts of vegetative</w:t>
+        <w:t xml:space="preserve">colonization resistance. We moved on to measure both sporulation and toxin activity as activation of both processes has been linked to environmental concentrations of specific growth nutrients</w:t>
+      </w:r>
+      <w:r>
+        <w:rPr>
+          <w:vertAlign w:val="superscript"/>
+        </w:rPr>
+        <w:t xml:space="preserve">17</w:t>
+      </w:r>
+      <w:r>
+        <w:t xml:space="preserve">. Despite having the similar amounts of vegetative</w:t>
       </w:r>
       <w:r>
         <w:t xml:space="preserve"> </w:t>
@@ -6973,7 +7104,7 @@
     </w:lvl>
   </w:abstractNum>
   <w:abstractNum w:abstractNumId="990">
-    <w:nsid w:val="f643eead"/>
+    <w:nsid w:val="43c40378"/>
     <w:multiLevelType w:val="multilevel"/>
     <w:lvl w:ilvl="0">
       <w:numFmt w:val="bullet"/>

</xml_diff>

<commit_message>
fixed error in text, added to final results section, fixed citation
</commit_message>
<xml_diff>
--- a/Jenior_Metatransciptomics_ISME_2017.docx
+++ b/Jenior_Metatransciptomics_ISME_2017.docx
@@ -2221,7 +2221,7 @@
         <w:t xml:space="preserve"> </w:t>
       </w:r>
       <w:r>
-        <w:t xml:space="preserve">were more upregulated in mock infection (Fig. 6b). A consistent trend in streptomycin and cefoperazone pretreatments was an overrepresentation of expression from genera belonging to Bacteroidetes during mock infection. The metatransciptomes for both of these pretreatment poorly correlated with one another, indicating a high degree of change induced by</w:t>
+        <w:t xml:space="preserve">were more upregulated in mock infection (Fig. 6b). A consistent trend in streptomycin and cefoperazone pretreatments was an overrepresentation of high expression from genera belonging to Bacteroidetes during mock infection. The metatransciptomes within both of these pretreatment poorly correlated with one another, indicating a high degree of change induced by</w:t>
       </w:r>
       <w:r>
         <w:t xml:space="preserve"> </w:t>
@@ -2305,7 +2305,7 @@
         <w:t xml:space="preserve"> </w:t>
       </w:r>
       <w:r>
-        <w:t xml:space="preserve">= 0.862), supporting that</w:t>
+        <w:t xml:space="preserve">= 0.862), further supporting that</w:t>
       </w:r>
       <w:r>
         <w:t xml:space="preserve"> </w:t>
@@ -2335,22 +2335,22 @@
         <w:t xml:space="preserve"> </w:t>
       </w:r>
       <w:r>
-        <w:t xml:space="preserve">infection witin 7 days, as opposed to long-term colonization, which suggests that communities where</w:t>
-      </w:r>
-      <w:r>
-        <w:t xml:space="preserve"> </w:t>
-      </w:r>
-      <w:r>
-        <w:rPr>
-          <w:i/>
-        </w:rPr>
-        <w:t xml:space="preserve">C. difficile</w:t>
-      </w:r>
-      <w:r>
-        <w:t xml:space="preserve"> </w:t>
-      </w:r>
-      <w:r>
-        <w:t xml:space="preserve">is less able to impact resident members' activity regain colonization resistance more quickly (Fig. S1). These results from both cefoperazone and clindamycin pretreatments particularly corresponded with LEfSe analysis (Fig. 1e &amp; 1f) where a</w:t>
+        <w:t xml:space="preserve">infection witin 7 days (Fig. S1), as opposed to long-term colonization, which suggests that communities where</w:t>
+      </w:r>
+      <w:r>
+        <w:t xml:space="preserve"> </w:t>
+      </w:r>
+      <w:r>
+        <w:rPr>
+          <w:i/>
+        </w:rPr>
+        <w:t xml:space="preserve">C. difficile</w:t>
+      </w:r>
+      <w:r>
+        <w:t xml:space="preserve"> </w:t>
+      </w:r>
+      <w:r>
+        <w:t xml:space="preserve">is less able to impact resident members' activity regain colonization resistance more quickly (Fig. S1). These results from both cefoperazone and clindamycin pretreatments particularly corresponded with LEfSe analysis (Fig. 2e &amp; 2f) where a</w:t>
       </w:r>
       <w:r>
         <w:t xml:space="preserve"> </w:t>
@@ -2377,7 +2377,7 @@
         <w:t xml:space="preserve">C. difficile</w:t>
       </w:r>
       <w:r>
-        <w:t xml:space="preserve">. Interestingly, taxonomic groups most highly represented as outliers in the normalized metatranscriptomes of all tested antibiotic pretretreatments were actually minority members of the respective cecal communities as determined 16S rRNA gene abundance (Fig. 1c).</w:t>
+        <w:t xml:space="preserve">. Interestingly, taxonomic groups most highly represented as outliers in the normalized metatranscriptomes of all tested antibiotic pretretreatments were actually minority members of the respective cecal communities as determined 16S rRNA gene abundance (on average &lt;5% of community; Fig. 2a).</w:t>
       </w:r>
       <w:r>
         <w:t xml:space="preserve"> </w:t>
@@ -2392,43 +2392,37 @@
         <w:t xml:space="preserve"> </w:t>
       </w:r>
       <w:r>
-        <w:t xml:space="preserve">was the most commonly altered taxa during infection with mean of 441 genes appearing as expression outliers across the three pretreatment groups. These differences also suggest that that alterations to the metatranscriptome are greater drivers of change at the metabolomic level and it is not strictly the contribution of</w:t>
-      </w:r>
-      <w:r>
-        <w:t xml:space="preserve"> </w:t>
-      </w:r>
-      <w:r>
-        <w:rPr>
-          <w:i/>
-        </w:rPr>
-        <w:t xml:space="preserve">C. difficile</w:t>
-      </w:r>
-      <w:r>
-        <w:t xml:space="preserve"> </w:t>
-      </w:r>
-      <w:r>
-        <w:t xml:space="preserve">to these environments as they are all equally colonized at this 18-hour time point (Fig. 2b). Together, our results support that</w:t>
-      </w:r>
-      <w:r>
-        <w:t xml:space="preserve"> </w:t>
-      </w:r>
-      <w:r>
-        <w:rPr>
-          <w:i/>
-        </w:rPr>
-        <w:t xml:space="preserve">C. difficile</w:t>
-      </w:r>
-      <w:r>
-        <w:t xml:space="preserve"> </w:t>
-      </w:r>
-      <w:r>
-        <w:t xml:space="preserve">may differentially modify the transcriptional activity of separate microbial taxa based on the context of the community in which it is colonizing which could have implications in</w:t>
-      </w:r>
-      <w:r>
-        <w:t xml:space="preserve"> </w:t>
-      </w:r>
-      <w:r>
-        <w:t xml:space="preserve">and ultimately the ability of the community to clear infection.</w:t>
+        <w:t xml:space="preserve">was the most commonly altered taxa during infection with a median of 441 genes appearing as expression outliers across the three pretreatment groups. These differences also suggest that that alterations to the metatranscriptome are greater drivers of change at the metabolomic level than species adnudances changes, and it is not strictly the contribution of</w:t>
+      </w:r>
+      <w:r>
+        <w:t xml:space="preserve"> </w:t>
+      </w:r>
+      <w:r>
+        <w:rPr>
+          <w:i/>
+        </w:rPr>
+        <w:t xml:space="preserve">C. difficile</w:t>
+      </w:r>
+      <w:r>
+        <w:t xml:space="preserve"> </w:t>
+      </w:r>
+      <w:r>
+        <w:t xml:space="preserve">to these environments as they are all equally colonized at this 18-hour time point (Fig. 1b). Together, our results support that</w:t>
+      </w:r>
+      <w:r>
+        <w:t xml:space="preserve"> </w:t>
+      </w:r>
+      <w:r>
+        <w:rPr>
+          <w:i/>
+        </w:rPr>
+        <w:t xml:space="preserve">C. difficile</w:t>
+      </w:r>
+      <w:r>
+        <w:t xml:space="preserve"> </w:t>
+      </w:r>
+      <w:r>
+        <w:t xml:space="preserve">may differentially modify the transcriptional activity of separate microbial taxa based on the context of the community in which it is colonizing which could have implications in altering the ecosystem of the gut to promote persistence and ultimately negatively affect the ability of the community to clear infection.</w:t>
       </w:r>
     </w:p>
     <w:p>
@@ -3427,7 +3421,7 @@
         <w:t xml:space="preserve">55</w:t>
       </w:r>
       <w:r>
-        <w:t xml:space="preserve">. Distances of outlier points from center line during metatranscriptomic comparisons was done with 2-dimensional linear geometry.</w:t>
+        <w:t xml:space="preserve">. Distances of outlier points from center line during metatranscriptomic comparisons was accomplished using 2-dimensional linear geometry.</w:t>
       </w:r>
     </w:p>
     <w:p>
@@ -3465,6 +3459,20 @@
       <w:r>
         <w:t xml:space="preserve">The authors would like to acknowledge Charles Koumpouras for assistance with DNA extractions and metabolomic sample preparation. We would also like to acknowledge members of the University of Michigan Germfree Mouse Center, University of Michigan Sequencing Core, and Metabolon for their assistance in experimental design, execution, and data collection. Pooled and quality trimmed transcriptomic read data and experiment metadata are available through the NCBI Sequence Read Archive (SRA; PRJNA354635). Data processing steps for beginning from raw sequence data to the final manuscript are hosted at</w:t>
       </w:r>
+      <w:r>
+        <w:t xml:space="preserve"> </w:t>
+      </w:r>
+      <w:hyperlink r:id="rId29">
+        <w:r>
+          <w:rPr>
+            <w:rStyle w:val="Hyperlink"/>
+          </w:rPr>
+          <w:t xml:space="preserve">https://github.com/mjenior/Jenior_Metatranscriptomics_ISME_2017</w:t>
+        </w:r>
+      </w:hyperlink>
+      <w:r>
+        <w:t xml:space="preserve">.</w:t>
+      </w:r>
     </w:p>
     <w:p>
       <w:pPr>
@@ -3536,7 +3544,7 @@
       <w:r>
         <w:t xml:space="preserve"> </w:t>
       </w:r>
-      <w:hyperlink r:id="rId29">
+      <w:hyperlink r:id="rId30">
         <w:r>
           <w:rPr>
             <w:rStyle w:val="Hyperlink"/>
@@ -3549,8 +3557,8 @@
       <w:pPr>
         <w:pStyle w:val="Heading3"/>
       </w:pPr>
-      <w:bookmarkStart w:id="30" w:name="figure-legends"/>
-      <w:bookmarkEnd w:id="30"/>
+      <w:bookmarkStart w:id="31" w:name="figure-legends"/>
+      <w:bookmarkEnd w:id="31"/>
       <w:r>
         <w:t xml:space="preserve">Figure Legends</w:t>
       </w:r>
@@ -4796,8 +4804,8 @@
       <w:pPr>
         <w:pStyle w:val="Heading3"/>
       </w:pPr>
-      <w:bookmarkStart w:id="31" w:name="references"/>
-      <w:bookmarkEnd w:id="31"/>
+      <w:bookmarkStart w:id="32" w:name="references"/>
+      <w:bookmarkEnd w:id="32"/>
       <w:r>
         <w:t xml:space="preserve">References</w:t>
       </w:r>
@@ -4909,7 +4917,7 @@
         <w:pStyle w:val="Bibliography"/>
       </w:pPr>
       <w:r>
-        <w:t xml:space="preserve">4. Britton, R. A. &amp; Young, V. B. Interaction between the intestinal microbiota and host in &lt;i&gt;Clostridium difficile&lt;/i&gt; colonization resistance.</w:t>
+        <w:t xml:space="preserve">4. Britton, R. A. &amp; Young, V. B. Interaction between the intestinal microbiota and host in Clostridium difficile colonization resistance.</w:t>
       </w:r>
       <w:r>
         <w:t xml:space="preserve"> </w:t>
@@ -6060,7 +6068,7 @@
       <w:r>
         <w:t xml:space="preserve">281 (2015). doi:</w:t>
       </w:r>
-      <w:hyperlink r:id="rId32">
+      <w:hyperlink r:id="rId33">
         <w:r>
           <w:rPr>
             <w:rStyle w:val="Hyperlink"/>
@@ -6185,7 +6193,7 @@
       <w:r>
         <w:t xml:space="preserve">(2017). doi:</w:t>
       </w:r>
-      <w:hyperlink r:id="rId33">
+      <w:hyperlink r:id="rId34">
         <w:r>
           <w:rPr>
             <w:rStyle w:val="Hyperlink"/>
@@ -6325,7 +6333,7 @@
       <w:r>
         <w:t xml:space="preserve">201613422 (2017). doi:</w:t>
       </w:r>
-      <w:hyperlink r:id="rId34">
+      <w:hyperlink r:id="rId35">
         <w:r>
           <w:rPr>
             <w:rStyle w:val="Hyperlink"/>
@@ -6640,7 +6648,7 @@
       <w:r>
         <w:t xml:space="preserve">6–9 (2011). doi:</w:t>
       </w:r>
-      <w:hyperlink r:id="rId35">
+      <w:hyperlink r:id="rId36">
         <w:r>
           <w:rPr>
             <w:rStyle w:val="Hyperlink"/>
@@ -7346,7 +7354,7 @@
     </w:lvl>
   </w:abstractNum>
   <w:abstractNum w:abstractNumId="990">
-    <w:nsid w:val="69f39aad"/>
+    <w:nsid w:val="daf243a8"/>
     <w:multiLevelType w:val="multilevel"/>
     <w:lvl w:ilvl="0">
       <w:numFmt w:val="bullet"/>

</xml_diff>

<commit_message>
mentioned lower degree of change in strep
</commit_message>
<xml_diff>
--- a/Jenior_Metatransciptomics_ISME_2017.docx
+++ b/Jenior_Metatransciptomics_ISME_2017.docx
@@ -1053,7 +1053,22 @@
         <w:t xml:space="preserve"> </w:t>
       </w:r>
       <w:r>
-        <w:t xml:space="preserve">&lt; 0.001, Fig. S2c). The composition of streptomycin-pretreated communities was more variable between cages, but was generally enriched for members of phylum Bacteroidetes (Fig. 2a). Cefoperazone and clindamycin-pretreated cecal were consistently dominated by the families Lactobacillaceae and Enterobacteriaceae respectively (Fig. 2a).</w:t>
+        <w:t xml:space="preserve">&lt; 0.001, Fig. S2c). The composition of streptomycin-pretreated communities was more variable between cages, but was generally enriched for members of phylum Bacteroidetes (Fig. 2a). Cefoperazone and clindamycin-pretreated cecal were consistently dominated by the families Lactobacillaceae and Enterobacteriaceae respectively (Fig. 2a). Interestingly, our data indicated that streptomycin pretreatment may have a lower impact on community structure or the community could recover more quickly from these perturbations than the other antibiotic classes. Despite lower consistency of change to the structure of the microbiota, streptomycin still provided for equal suscpetibility to initial</w:t>
+      </w:r>
+      <w:r>
+        <w:t xml:space="preserve"> </w:t>
+      </w:r>
+      <w:r>
+        <w:rPr>
+          <w:i/>
+        </w:rPr>
+        <w:t xml:space="preserve">C. difficile</w:t>
+      </w:r>
+      <w:r>
+        <w:t xml:space="preserve"> </w:t>
+      </w:r>
+      <w:r>
+        <w:t xml:space="preserve">colonization with both other pretreatments and nearly identical persistence trends to cefoperazone (Fig. 1b &amp; S1).</w:t>
       </w:r>
     </w:p>
     <w:p>
@@ -7354,7 +7369,7 @@
     </w:lvl>
   </w:abstractNum>
   <w:abstractNum w:abstractNumId="990">
-    <w:nsid w:val="daf243a8"/>
+    <w:nsid w:val="7dfc8fa8"/>
     <w:multiLevelType w:val="multilevel"/>
     <w:lvl w:ilvl="0">
       <w:numFmt w:val="bullet"/>

</xml_diff>

<commit_message>
trimmed abstract and fixed typos
</commit_message>
<xml_diff>
--- a/Jenior_Metatransciptomics_ISME_2017.docx
+++ b/Jenior_Metatransciptomics_ISME_2017.docx
@@ -162,118 +162,70 @@
         <w:rPr>
           <w:i/>
         </w:rPr>
-        <w:t xml:space="preserve">Clostridum difficile</w:t>
-      </w:r>
-      <w:r>
-        <w:t xml:space="preserve"> </w:t>
-      </w:r>
-      <w:r>
-        <w:t xml:space="preserve">has grown to be the most common cause of hospital-acquired infection over the last decade in the United States. A problematic feature of this infection is that initial susceptibility to colonization by the pathogen is closely linked to previous exposure to antibiotic therapy. This connection is due to the impact that these compounds have on the indigenous community of bacteria that reside along the gastrointestinal tract known as the gut microbiota. This community of microbes inherently possess colonization resistance to</w:t>
-      </w:r>
-      <w:r>
-        <w:t xml:space="preserve"> </w:t>
-      </w:r>
-      <w:r>
-        <w:rPr>
-          <w:i/>
-        </w:rPr>
-        <w:t xml:space="preserve">C. difficile</w:t>
-      </w:r>
-      <w:r>
-        <w:t xml:space="preserve"> </w:t>
-      </w:r>
-      <w:r>
-        <w:t xml:space="preserve">preventing it from gaining a foothold in an otherwise healthy host. However once colonized,</w:t>
-      </w:r>
-      <w:r>
-        <w:t xml:space="preserve"> </w:t>
-      </w:r>
-      <w:r>
-        <w:rPr>
-          <w:i/>
-        </w:rPr>
-        <w:t xml:space="preserve">C. difficile</w:t>
-      </w:r>
-      <w:r>
-        <w:t xml:space="preserve"> </w:t>
-      </w:r>
-      <w:r>
-        <w:t xml:space="preserve">can grow to high numbers, produce toxin, and ultimately lead to its hallmark inflammatory diarrheal disease. Furthermore, following colonization certain patients go on to experience recurrent disease or remain persistently colonized by the organism. Little is known about the specific interactions in the perturbed gut ecosystems that</w:t>
-      </w:r>
-      <w:r>
-        <w:t xml:space="preserve"> </w:t>
-      </w:r>
-      <w:r>
-        <w:rPr>
-          <w:i/>
-        </w:rPr>
-        <w:t xml:space="preserve">C. difficile</w:t>
-      </w:r>
-      <w:r>
-        <w:t xml:space="preserve"> </w:t>
-      </w:r>
-      <w:r>
-        <w:t xml:space="preserve">colonizes long-term versus those that eliminate the infection. In this study, we explored the effect of</w:t>
-      </w:r>
-      <w:r>
-        <w:t xml:space="preserve"> </w:t>
-      </w:r>
-      <w:r>
-        <w:rPr>
-          <w:i/>
-        </w:rPr>
-        <w:t xml:space="preserve">C. difficile</w:t>
-      </w:r>
-      <w:r>
-        <w:t xml:space="preserve"> </w:t>
-      </w:r>
-      <w:r>
-        <w:t xml:space="preserve">colonization on community-level metabolism using a murine model of antibiotic pretreatment and infection. We characterized these systems utilizing metagenome-enable metatranscriptomics supplemented by untargeted metabolomic mass-spectrometry across multiple classes of antibiotic pretreatment to begin to understand the depth of this metabolic crosstalk and the effect that</w:t>
-      </w:r>
-      <w:r>
-        <w:t xml:space="preserve"> </w:t>
-      </w:r>
-      <w:r>
-        <w:rPr>
-          <w:i/>
-        </w:rPr>
-        <w:t xml:space="preserve">C. difficile</w:t>
-      </w:r>
-      <w:r>
-        <w:t xml:space="preserve"> </w:t>
-      </w:r>
-      <w:r>
-        <w:t xml:space="preserve">has on infected communities of bacteria. Our results indicate that the metabolic activity of microbiomes that</w:t>
-      </w:r>
-      <w:r>
-        <w:t xml:space="preserve"> </w:t>
-      </w:r>
-      <w:r>
-        <w:rPr>
-          <w:i/>
-        </w:rPr>
-        <w:t xml:space="preserve">C. difficile</w:t>
-      </w:r>
-      <w:r>
-        <w:t xml:space="preserve"> </w:t>
-      </w:r>
-      <w:r>
-        <w:t xml:space="preserve">is more likely to colonize for longer periods of time are differentially impacted 18 hours post-infection. This work has implications for elucidating the factors that permit continued colonization by</w:t>
-      </w:r>
-      <w:r>
-        <w:t xml:space="preserve"> </w:t>
-      </w:r>
-      <w:r>
-        <w:rPr>
-          <w:i/>
-        </w:rPr>
-        <w:t xml:space="preserve">C. difficile</w:t>
-      </w:r>
-      <w:r>
-        <w:t xml:space="preserve"> </w:t>
-      </w:r>
-      <w:r>
-        <w:t xml:space="preserve">and underscores potential mechanisms by which the pathogen alters the ecology of the GI tract to support persistence.</w:t>
+        <w:t xml:space="preserve">Clostridium difficile</w:t>
+      </w:r>
+      <w:r>
+        <w:t xml:space="preserve"> </w:t>
+      </w:r>
+      <w:r>
+        <w:t xml:space="preserve">has grown to be the most common cause of hospital-acquired infection over the last decade in the United States. A problematic feature of this infection is that initial susceptibility to colonization by the pathogen is closely linked to previous exposure to antibiotic therapy. This connection is due to the impact that these compounds have on the indigenous community of bacteria that reside along the gastrointestinal tract which, in a healthy state, possess colonization resistance to</w:t>
+      </w:r>
+      <w:r>
+        <w:t xml:space="preserve"> </w:t>
+      </w:r>
+      <w:r>
+        <w:rPr>
+          <w:i/>
+        </w:rPr>
+        <w:t xml:space="preserve">C. difficile</w:t>
+      </w:r>
+      <w:r>
+        <w:t xml:space="preserve">. However, perturbed communities are susceptible to colonization where the pathogen can subsequently multiply and produce toxin, leading to inflammatory diarrheal disease. Furthermore, certain patients go on to remain persistently colonized by the organism. In this study, we explored the effect of</w:t>
+      </w:r>
+      <w:r>
+        <w:t xml:space="preserve"> </w:t>
+      </w:r>
+      <w:r>
+        <w:rPr>
+          <w:i/>
+        </w:rPr>
+        <w:t xml:space="preserve">C. difficile</w:t>
+      </w:r>
+      <w:r>
+        <w:t xml:space="preserve"> </w:t>
+      </w:r>
+      <w:r>
+        <w:t xml:space="preserve">colonization on community-level metabolism using a murine model of antibiotic pretreatment and infection. We characterized these systems utilizing metagenome-enable metatranscriptomics supplemented by untargeted metabolomic mass-spectrometry across multiple classes of antibiotic pretreatment to begin to understand the depth of metabolic crosstalk and effect that</w:t>
+      </w:r>
+      <w:r>
+        <w:t xml:space="preserve"> </w:t>
+      </w:r>
+      <w:r>
+        <w:rPr>
+          <w:i/>
+        </w:rPr>
+        <w:t xml:space="preserve">C. difficile</w:t>
+      </w:r>
+      <w:r>
+        <w:t xml:space="preserve"> </w:t>
+      </w:r>
+      <w:r>
+        <w:t xml:space="preserve">has on infected communities of bacteria. Our results demonstrate that the metabolic activity of microbiomes that</w:t>
+      </w:r>
+      <w:r>
+        <w:t xml:space="preserve"> </w:t>
+      </w:r>
+      <w:r>
+        <w:rPr>
+          <w:i/>
+        </w:rPr>
+        <w:t xml:space="preserve">C. difficile</w:t>
+      </w:r>
+      <w:r>
+        <w:t xml:space="preserve"> </w:t>
+      </w:r>
+      <w:r>
+        <w:t xml:space="preserve">is more likely to colonize for longer periods of time are differentially impacted 18 hours post-infection. These changes in activity are reflected in the metabolic environment of the cecum and indicate restructured the nutrient-niche landscape particularly for those involving Stickland fermentation substrates and certain carbohydrates. This work underscores potential mechanisms by which the pathogen alters the ecology of the GI tract to promote persistence.</w:t>
       </w:r>
     </w:p>
     <w:p>
@@ -1038,7 +990,7 @@
         <w:t xml:space="preserve"> </w:t>
       </w:r>
       <w:r>
-        <w:t xml:space="preserve">&lt; 0.001, Fig. S2a &amp; S2b). We then ensured that each antibiotic class induced disntict shifts in community which significantly differed from one another (all</w:t>
+        <w:t xml:space="preserve">&lt; 0.001, Fig. S2a &amp; S2b). We then ensured that each antibiotic class induced distinct shifts in community which significantly differed from one another (all</w:t>
       </w:r>
       <w:r>
         <w:t xml:space="preserve"> </w:t>
@@ -1091,7 +1043,7 @@
         <w:t xml:space="preserve"> </w:t>
       </w:r>
       <w:r>
-        <w:t xml:space="preserve">colonization had on overall community structure and composition for each of the antibiotic groups. We found that structure both streptomycin and clidamycin-pretreated communities were significantly different from their within-group uninfected controls (</w:t>
+        <w:t xml:space="preserve">colonization had on overall community structure and composition for each of the antibiotic groups. We found that structure both streptomycin and clindamycin-pretreated communities were significantly different from their within-group uninfected controls (</w:t>
       </w:r>
       <w:r>
         <w:rPr>
@@ -2003,7 +1955,7 @@
         <w:pStyle w:val="BodyText"/>
       </w:pPr>
       <w:r>
-        <w:t xml:space="preserve">Utilizing the fully normalized metatranscriptomes, we first focused on expressional differences in broadly defined pathways and gene catagories for each antibiotic pretreatment with and without</w:t>
+        <w:t xml:space="preserve">Utilizing the fully normalized metatranscriptomes, we first focused on expressional differences in broadly defined pathways and gene categories for each antibiotic pretreatment with and without</w:t>
       </w:r>
       <w:r>
         <w:t xml:space="preserve"> </w:t>
@@ -2039,7 +1991,7 @@
         <w:t xml:space="preserve">C. difficile</w:t>
       </w:r>
       <w:r>
-        <w:t xml:space="preserve">-infected metatranscriptomes. Both groups displayed large changes in amino sugar metabolism and ABC transporters, however other distinct carbon metabolism pathways were upregulated in each. Glycolysis and oxidative phosphorylation are overrepresented in streptomycin pretreatment while starch/sucorse metabolism and PTS systems were more abundant associated with clindamycin. Together these shifts suggest that these communities differentially adapt carbon metabolism pathways in response to colonization of the invasive species</w:t>
+        <w:t xml:space="preserve">-infected metatranscriptomes. Both groups displayed large changes in amino sugar metabolism and ABC transporters, however other distinct carbon metabolism pathways were upregulated in each. Glycolysis and oxidative phosphorylation are overrepresented in streptomycin pretreatment while starch/sucrose metabolism and PTS systems were more abundant associated with clindamycin. Together these shifts suggest that these communities differentially adapt carbon metabolism pathways in response to colonization of the invasive species</w:t>
       </w:r>
       <w:r>
         <w:t xml:space="preserve"> </w:t>
@@ -2335,7 +2287,7 @@
         <w:t xml:space="preserve"> </w:t>
       </w:r>
       <w:r>
-        <w:t xml:space="preserve">infection witin 7 days (Fig. S1), as opposed to long-term colonization, which suggests that communities where</w:t>
+        <w:t xml:space="preserve">infection within 7 days (Fig. S1), as opposed to long-term colonization, which suggests that communities where</w:t>
       </w:r>
       <w:r>
         <w:t xml:space="preserve"> </w:t>
@@ -2377,7 +2329,7 @@
         <w:t xml:space="preserve">C. difficile</w:t>
       </w:r>
       <w:r>
-        <w:t xml:space="preserve">. Interestingly, taxonomic groups most highly represented as outliers in the normalized metatranscriptomes of all tested antibiotic pretretreatments were actually minority members of the respective cecal communities as determined 16S rRNA gene abundance (on average &lt;5% of community; Fig. 2a).</w:t>
+        <w:t xml:space="preserve">. Interestingly, taxonomic groups most highly represented as outliers in the normalized metatranscriptomes of all tested antibiotic pretreatments were actually minority members of the respective cecal communities as determined 16S rRNA gene abundance (on average &lt;5% of community; Fig. 2a).</w:t>
       </w:r>
       <w:r>
         <w:t xml:space="preserve"> </w:t>
@@ -2392,7 +2344,7 @@
         <w:t xml:space="preserve"> </w:t>
       </w:r>
       <w:r>
-        <w:t xml:space="preserve">was the most commonly altered taxa during infection with a median of 441 genes appearing as expression outliers across the three pretreatment groups. These differences also suggest that that alterations to the metatranscriptome are greater drivers of change at the metabolomic level than species adnudances changes, and it is not strictly the contribution of</w:t>
+        <w:t xml:space="preserve">was the most commonly altered taxa during infection with a median of 441 genes appearing as expression outliers across the three pretreatment groups. These differences also suggest that that alterations to the metatranscriptome are greater drivers of change at the metabolomic level than species abundances changes, and it is not strictly the contribution of</w:t>
       </w:r>
       <w:r>
         <w:t xml:space="preserve"> </w:t>
@@ -2455,7 +2407,7 @@
         <w:t xml:space="preserve"> </w:t>
       </w:r>
       <w:r>
-        <w:t xml:space="preserve">colonization and that these changes to community metabolism could have implications for the ability of the pathogen to persist in those environments. Furthermore, discordant modifications to OTU adundances, transcriptional activity of the microbiota, and cecal metabolome shortly after infection suggest that</w:t>
+        <w:t xml:space="preserve">colonization and that these changes to community metabolism could have implications for the ability of the pathogen to persist in those environments. Furthermore, discordant modifications to OTU abundances, transcriptional activity of the microbiota, and cecal metabolome shortly after infection suggest that</w:t>
       </w:r>
       <w:r>
         <w:t xml:space="preserve"> </w:t>
@@ -2763,7 +2715,7 @@
         <w:t xml:space="preserve"> </w:t>
       </w:r>
       <w:r>
-        <w:t xml:space="preserve">may be the result of contributions by distinct subcommunities of bacteria across each unique resistant gut community. As the microbiome is so intimately connected to colonization resistance against the bacterium, it has become imperative to understand what factors allow some gut environments to be persistently colonized while others are not. This research lays the groundwork for future studies to assess centext dependent restoration of</w:t>
+        <w:t xml:space="preserve">may be the result of contributions by distinct subcommunities of bacteria across each unique resistant gut community. As the microbiome is so intimately connected to colonization resistance against the bacterium, it has become imperative to understand what factors allow some gut environments to be persistently colonized while others are not. This research lays the groundwork for future studies to assess context dependent restoration of</w:t>
       </w:r>
       <w:r>
         <w:t xml:space="preserve"> </w:t>
@@ -4112,7 +4064,7 @@
         <w:rPr>
           <w:b/>
         </w:rPr>
-        <w:t xml:space="preserve">colonization alters gene expression of taxonomic groups differentially between antibiotic pretreatements.</w:t>
+        <w:t xml:space="preserve">colonization alters gene expression of taxonomic groups differentially between antibiotic pretreatments.</w:t>
       </w:r>
       <w:r>
         <w:t xml:space="preserve"> </w:t>
@@ -4612,7 +4564,7 @@
         <w:rPr>
           <w:i/>
         </w:rPr>
-        <w:t xml:space="preserve">C. diffciile</w:t>
+        <w:t xml:space="preserve">C. difficile</w:t>
       </w:r>
       <w:r>
         <w:t xml:space="preserve"> </w:t>
@@ -7354,7 +7306,7 @@
     </w:lvl>
   </w:abstractNum>
   <w:abstractNum w:abstractNumId="990">
-    <w:nsid w:val="706b9e4c"/>
+    <w:nsid w:val="2afd1d12"/>
     <w:multiLevelType w:val="multilevel"/>
     <w:lvl w:ilvl="0">
       <w:numFmt w:val="bullet"/>

</xml_diff>

<commit_message>
integrated CFU data into fig 1
</commit_message>
<xml_diff>
--- a/Jenior_Metatransciptomics_ISME_2017.docx
+++ b/Jenior_Metatransciptomics_ISME_2017.docx
@@ -661,7 +661,7 @@
         <w:t xml:space="preserve"> </w:t>
       </w:r>
       <w:r>
-        <w:t xml:space="preserve">&lt; 0.001; Fig. S2a) as well as differences in ability of the community to recover and clear infection (Fig. S1). Selection of this toxigenic</w:t>
+        <w:t xml:space="preserve">&lt; 0.001; Fig. S1a) as well as differences in ability of the community to recover and clear infection (Fig. 1b). Selection of this toxigenic</w:t>
       </w:r>
       <w:r>
         <w:t xml:space="preserve"> </w:t>
@@ -786,7 +786,7 @@
         <w:t xml:space="preserve"> </w:t>
       </w:r>
       <w:r>
-        <w:t xml:space="preserve">colony forming units (cfu) per gram of cecal content (Fig. 1b). There was no significant difference in the number of vegetative cells between any antibiotic-pretreatment tested and all susceptible mice were colonized to ~1×10</w:t>
+        <w:t xml:space="preserve">colony forming units (cfu) per gram of cecal content (Fig. 1c). There was no significant difference in the number of vegetative cells between any antibiotic-pretreatment tested and all susceptible mice were colonized to ~1×10</w:t>
       </w:r>
       <w:r>
         <w:rPr>
@@ -990,7 +990,7 @@
         <w:t xml:space="preserve"> </w:t>
       </w:r>
       <w:r>
-        <w:t xml:space="preserve">&lt; 0.001, Fig. S2a &amp; S2b). We then ensured that each antibiotic class induced distinct shifts in community which significantly differed from one another (all</w:t>
+        <w:t xml:space="preserve">&lt; 0.001, Fig. S1a &amp; S2b). We then ensured that each antibiotic class induced distinct shifts in community which significantly differed from one another (all</w:t>
       </w:r>
       <w:r>
         <w:t xml:space="preserve"> </w:t>
@@ -1005,22 +1005,22 @@
         <w:t xml:space="preserve"> </w:t>
       </w:r>
       <w:r>
-        <w:t xml:space="preserve">&lt; 0.001, Fig. S2c). The composition of streptomycin-pretreated communities was more variable between cages, but was generally enriched for members of phylum Bacteroidetes (Fig. 2a). Cefoperazone and clindamycin-pretreated cecal were consistently dominated by the families Lactobacillaceae and Enterobacteriaceae respectively (Fig. 2a). Interestingly, our data indicated that streptomycin pretreatment may have a lower impact on community structure or the community could recover more quickly from these perturbations than the other antibiotic classes. Despite lower consistency of change to the structure of the microbiota, streptomycin still provided for equal suscpetibility to initial</w:t>
-      </w:r>
-      <w:r>
-        <w:t xml:space="preserve"> </w:t>
-      </w:r>
-      <w:r>
-        <w:rPr>
-          <w:i/>
-        </w:rPr>
-        <w:t xml:space="preserve">C. difficile</w:t>
-      </w:r>
-      <w:r>
-        <w:t xml:space="preserve"> </w:t>
-      </w:r>
-      <w:r>
-        <w:t xml:space="preserve">colonization with both other pretreatments and nearly identical persistence trends to cefoperazone (Fig. 1b &amp; S1).</w:t>
+        <w:t xml:space="preserve">&lt; 0.001, Fig. S1c). The composition of streptomycin-pretreated communities was more variable between cages, but was generally enriched for members of phylum Bacteroidetes (Fig. 2a). Cefoperazone and clindamycin-pretreated cecal were consistently dominated by the families Lactobacillaceae and Enterobacteriaceae respectively (Fig. 2a). Interestingly, our data indicated that streptomycin pretreatment may have a lower impact on community structure or the community could recover more quickly from these perturbations than the other antibiotic classes. Despite lower consistency of change to the structure of the microbiota, streptomycin still provided for equal suscpetibility to initial</w:t>
+      </w:r>
+      <w:r>
+        <w:t xml:space="preserve"> </w:t>
+      </w:r>
+      <w:r>
+        <w:rPr>
+          <w:i/>
+        </w:rPr>
+        <w:t xml:space="preserve">C. difficile</w:t>
+      </w:r>
+      <w:r>
+        <w:t xml:space="preserve"> </w:t>
+      </w:r>
+      <w:r>
+        <w:t xml:space="preserve">colonization with both other pretreatments and nearly identical persistence trends to cefoperazone (Fig. 1c &amp; S1).</w:t>
       </w:r>
     </w:p>
     <w:p>
@@ -1055,7 +1055,7 @@
         <w:t xml:space="preserve"> </w:t>
       </w:r>
       <w:r>
-        <w:t xml:space="preserve">= 0.014, Fig. S2d;</w:t>
+        <w:t xml:space="preserve">= 0.014, Fig. S1d;</w:t>
       </w:r>
       <w:r>
         <w:t xml:space="preserve"> </w:t>
@@ -1070,7 +1070,7 @@
         <w:t xml:space="preserve"> </w:t>
       </w:r>
       <w:r>
-        <w:t xml:space="preserve">= 0.003, Fig. S2f). Infected cefoperazone-pretreated communities did not significantly differ from their control group (Fig. S2e). We then sought to identify specific OTUs that significantly differed in abundance between mock and</w:t>
+        <w:t xml:space="preserve">= 0.003, Fig. S1f). Infected cefoperazone-pretreated communities did not significantly differ from their control group (Fig. S1e). We then sought to identify specific OTUs that significantly differed in abundance between mock and</w:t>
       </w:r>
       <w:r>
         <w:t xml:space="preserve"> </w:t>
@@ -1358,7 +1358,7 @@
         <w:t xml:space="preserve"> </w:t>
       </w:r>
       <w:r>
-        <w:t xml:space="preserve">&lt; 0.001; Fig. 3a). Additionally, differences between resistant and susceptible metabolomes were apparent across numerous metabolic pathways (Fig. S5). Next, we assessed the degree of difference between pretreatment groups and found that each antibiotic resulted in a unique cecal metabolome (</w:t>
+        <w:t xml:space="preserve">&lt; 0.001; Fig. 3a). Additionally, differences between resistant and susceptible metabolomes were apparent across numerous metabolic pathways (Fig. S4). Next, we assessed the degree of difference between pretreatment groups and found that each antibiotic resulted in a unique cecal metabolome (</w:t>
       </w:r>
       <w:r>
         <w:rPr>
@@ -1370,7 +1370,7 @@
         <w:t xml:space="preserve"> </w:t>
       </w:r>
       <w:r>
-        <w:t xml:space="preserve">&lt; 0.001; Fig. 3b). Similar to the differences between resistant and susceptible states, the patterns of specific metabolite concentrations were divergent based on the class of antibiotic pretreatment (Fig. S6). These results supported that not only is an intestinal environment that is susceptible to</w:t>
+        <w:t xml:space="preserve">&lt; 0.001; Fig. 3b). Similar to the differences between resistant and susceptible states, the patterns of specific metabolite concentrations were divergent based on the class of antibiotic pretreatment (Fig. S5). These results supported that not only is an intestinal environment that is susceptible to</w:t>
       </w:r>
       <w:r>
         <w:t xml:space="preserve"> </w:t>
@@ -1552,22 +1552,22 @@
         <w:t xml:space="preserve">30</w:t>
       </w:r>
       <w:r>
-        <w:t xml:space="preserve">. We found that there was no persistently increased bile acid across the chosen antibiotic pretreatments (Fig. S3a). A similar trend was also seen in amino acids (Fig. S3b). This suggested that despite varying efficiencies, the fact that</w:t>
-      </w:r>
-      <w:r>
-        <w:t xml:space="preserve"> </w:t>
-      </w:r>
-      <w:r>
-        <w:rPr>
-          <w:i/>
-        </w:rPr>
-        <w:t xml:space="preserve">C. difficile</w:t>
-      </w:r>
-      <w:r>
-        <w:t xml:space="preserve"> </w:t>
-      </w:r>
-      <w:r>
-        <w:t xml:space="preserve">can recognize a subset of these molecules in any of the observed contexts appears to be sufficient to allow for sufficient germination and outgrowth to occur. For carbohydrates (Fig. S3b), we found that several were significantly increased across all antibiotic groups which included arabitol/xylitol, ribitol, and sucrose. Together, our results supported that each susceptible environment was distinguishable from other groups with its own subset of enriched</w:t>
+        <w:t xml:space="preserve">. We found that there was no persistently increased bile acid across the chosen antibiotic pretreatments (Fig. S2a). A similar trend was also seen in amino acids (Fig. S2b). This suggested that despite varying efficiencies, the fact that</w:t>
+      </w:r>
+      <w:r>
+        <w:t xml:space="preserve"> </w:t>
+      </w:r>
+      <w:r>
+        <w:rPr>
+          <w:i/>
+        </w:rPr>
+        <w:t xml:space="preserve">C. difficile</w:t>
+      </w:r>
+      <w:r>
+        <w:t xml:space="preserve"> </w:t>
+      </w:r>
+      <w:r>
+        <w:t xml:space="preserve">can recognize a subset of these molecules in any of the observed contexts appears to be sufficient to allow for sufficient germination and outgrowth to occur. For carbohydrates (Fig. S2b), we found that several were significantly increased across all antibiotic groups which included arabitol/xylitol, ribitol, and sucrose. Together, our results supported that each susceptible environment was distinguishable from other groups with its own subset of enriched</w:t>
       </w:r>
       <w:r>
         <w:t xml:space="preserve"> </w:t>
@@ -1663,7 +1663,7 @@
         <w:t xml:space="preserve"> </w:t>
       </w:r>
       <w:r>
-        <w:t xml:space="preserve">= 0.075; Fig. S4a). We moved on to individual antibiotic groups and found that both streptomycin (</w:t>
+        <w:t xml:space="preserve">= 0.075; Fig. S3a). We moved on to individual antibiotic groups and found that both streptomycin (</w:t>
       </w:r>
       <w:r>
         <w:rPr>
@@ -1711,22 +1711,22 @@
         <w:t xml:space="preserve"> </w:t>
       </w:r>
       <w:r>
-        <w:t xml:space="preserve">= 0.003; Fig. S5e, S5f, &amp; 5c). Interestingly, streptomycin-pretreated microbiomes were significantly altered by</w:t>
-      </w:r>
-      <w:r>
-        <w:t xml:space="preserve"> </w:t>
-      </w:r>
-      <w:r>
-        <w:rPr>
-          <w:i/>
-        </w:rPr>
-        <w:t xml:space="preserve">C. difficile</w:t>
-      </w:r>
-      <w:r>
-        <w:t xml:space="preserve"> </w:t>
-      </w:r>
-      <w:r>
-        <w:t xml:space="preserve">infection at both the OTU and metabolomic levels (Fig. S5d &amp; 4a). These data indicated that large shifts of populations in the cecal microbiota was not implicitly associated with concordant shifts in the metabolome. This supported the hypothesis that divergent community structures can ultimately share a convergent metabolic output despite changes to community structure and membership.</w:t>
+        <w:t xml:space="preserve">= 0.003; Fig. S4e, S5f, &amp; 5c). Interestingly, streptomycin-pretreated microbiomes were significantly altered by</w:t>
+      </w:r>
+      <w:r>
+        <w:t xml:space="preserve"> </w:t>
+      </w:r>
+      <w:r>
+        <w:rPr>
+          <w:i/>
+        </w:rPr>
+        <w:t xml:space="preserve">C. difficile</w:t>
+      </w:r>
+      <w:r>
+        <w:t xml:space="preserve"> </w:t>
+      </w:r>
+      <w:r>
+        <w:t xml:space="preserve">infection at both the OTU and metabolomic levels (Fig. S4d &amp; 4a). These data indicated that large shifts of populations in the cecal microbiota was not implicitly associated with concordant shifts in the metabolome. This supported the hypothesis that divergent community structures can ultimately share a convergent metabolic output despite changes to community structure and membership.</w:t>
       </w:r>
     </w:p>
     <w:p>
@@ -1764,7 +1764,7 @@
         <w:t xml:space="preserve"> </w:t>
       </w:r>
       <w:r>
-        <w:t xml:space="preserve">from those that were not, and reported the 10 metabolites with the greatest MDA (Fig. S4b; OOB = 11.11%). The strongest single predictor and only metabolite among the top 10 that was increased during infection was 5-aminovalerate. This amino acid analog is a known byproduct of D-proline fermentation in</w:t>
+        <w:t xml:space="preserve">from those that were not, and reported the 10 metabolites with the greatest MDA (Fig. S3b; OOB = 11.11%). The strongest single predictor and only metabolite among the top 10 that was increased during infection was 5-aminovalerate. This amino acid analog is a known byproduct of D-proline fermentation in</w:t>
       </w:r>
       <w:r>
         <w:t xml:space="preserve"> </w:t>
@@ -1917,7 +1917,7 @@
         <w:t xml:space="preserve"> </w:t>
       </w:r>
       <w:r>
-        <w:t xml:space="preserve">itself (only during infection) were responsible for the metabolomic differences. We hypothesized that the altered metabolic function of the microbiota as a product of antibiotic perturbation drove the changes seen in the metabolomes of the respective antibiotic pretreatment groups. In order the most closely analyze which bacterial groups differentially responded to infection, we employed a metagenomic-enabled metatranscriptomic shotgun sequencing approach with paired DNA and RNA samples collected from the cecal content of the mice used in the previous analyses. Metagenomic reads from mock-infected cecal communities were respectively assembled into contigs and putative genes were identified resulting in 234,124 (streptomycin), 83,096 (cefoperazone), and 35,977 (clindamycin) potential genes in each metagenome. Streptomycin pretreatment resulted in a significantly more diverse community (Fig. S2a) than other groups, so a larger detectable metagenome was expected. Putative genes were then annotated according to KEGG and the subset of genes the were successfully annotated with function were utilized for the next analysis; 15.51% (streptomycin), 19.47% (cefoperazone), and 34.78% (clindamycin). Despite utilizing only mock-infected metagenomes for assembly, we still removed genes in which the top alignment was to</w:t>
+        <w:t xml:space="preserve">itself (only during infection) were responsible for the metabolomic differences. We hypothesized that the altered metabolic function of the microbiota as a product of antibiotic perturbation drove the changes seen in the metabolomes of the respective antibiotic pretreatment groups. In order the most closely analyze which bacterial groups differentially responded to infection, we employed a metagenomic-enabled metatranscriptomic shotgun sequencing approach with paired DNA and RNA samples collected from the cecal content of the mice used in the previous analyses. Metagenomic reads from mock-infected cecal communities were respectively assembled into contigs and putative genes were identified resulting in 234,124 (streptomycin), 83,096 (cefoperazone), and 35,977 (clindamycin) potential genes in each metagenome. Streptomycin pretreatment resulted in a significantly more diverse community (Fig. S1a) than other groups, so a larger detectable metagenome was expected. Putative genes were then annotated according to KEGG and the subset of genes the were successfully annotated with function were utilized for the next analysis; 15.51% (streptomycin), 19.47% (cefoperazone), and 34.78% (clindamycin). Despite utilizing only mock-infected metagenomes for assembly, we still removed genes in which the top alignment was to</w:t>
       </w:r>
       <w:r>
         <w:t xml:space="preserve"> </w:t>
@@ -2287,22 +2287,22 @@
         <w:t xml:space="preserve"> </w:t>
       </w:r>
       <w:r>
-        <w:t xml:space="preserve">infection within 7 days (Fig. S1), as opposed to long-term colonization, which suggests that communities where</w:t>
-      </w:r>
-      <w:r>
-        <w:t xml:space="preserve"> </w:t>
-      </w:r>
-      <w:r>
-        <w:rPr>
-          <w:i/>
-        </w:rPr>
-        <w:t xml:space="preserve">C. difficile</w:t>
-      </w:r>
-      <w:r>
-        <w:t xml:space="preserve"> </w:t>
-      </w:r>
-      <w:r>
-        <w:t xml:space="preserve">is less able to impact resident members' activity regain colonization resistance more quickly (Fig. S1). These results from both cefoperazone and clindamycin pretreatments particularly corresponded with LEfSe analysis (Fig. 2e &amp; 2f) where a</w:t>
+        <w:t xml:space="preserve">infection within 7 days (Fig. 1b), as opposed to long-term colonization, which suggests that communities where</w:t>
+      </w:r>
+      <w:r>
+        <w:t xml:space="preserve"> </w:t>
+      </w:r>
+      <w:r>
+        <w:rPr>
+          <w:i/>
+        </w:rPr>
+        <w:t xml:space="preserve">C. difficile</w:t>
+      </w:r>
+      <w:r>
+        <w:t xml:space="preserve"> </w:t>
+      </w:r>
+      <w:r>
+        <w:t xml:space="preserve">is less able to impact resident members' activity regain colonization resistance more quickly (Fig. 1b). These results from both cefoperazone and clindamycin pretreatments particularly corresponded with LEfSe analysis (Fig. 2e &amp; 2f) where a</w:t>
       </w:r>
       <w:r>
         <w:t xml:space="preserve"> </w:t>
@@ -2359,7 +2359,7 @@
         <w:t xml:space="preserve"> </w:t>
       </w:r>
       <w:r>
-        <w:t xml:space="preserve">to these environments as they are all equally colonized at this 18-hour time point (Fig. 1b). Together, our results support that</w:t>
+        <w:t xml:space="preserve">to these environments as they are all equally colonized at this 18-hour time point (Fig. 1c). Together, our results support that</w:t>
       </w:r>
       <w:r>
         <w:t xml:space="preserve"> </w:t>
@@ -2452,7 +2452,7 @@
         <w:t xml:space="preserve"> </w:t>
       </w:r>
       <w:r>
-        <w:t xml:space="preserve">colonization, but not at the metabolomic level (Fig. S2f &amp; 4a). This disconnect between community structure differences and overall metabolic output was explained by the low levels of change in the metatranscriptomes of these communities when compared to the other pretreatment groups in response to infection (Fig. 4d &amp; 5c). Collectively these results advance the idea that in order for</w:t>
+        <w:t xml:space="preserve">colonization, but not at the metabolomic level (Fig. S1f &amp; 4a). This disconnect between community structure differences and overall metabolic output was explained by the low levels of change in the metatranscriptomes of these communities when compared to the other pretreatment groups in response to infection (Fig. 4d &amp; 5c). Collectively these results advance the idea that in order for</w:t>
       </w:r>
       <w:r>
         <w:t xml:space="preserve"> </w:t>
@@ -3578,6 +3578,36 @@
         <w:t xml:space="preserve"> </w:t>
       </w:r>
       <w:r>
+        <w:t xml:space="preserve">Median and interquartile range of</w:t>
+      </w:r>
+      <w:r>
+        <w:t xml:space="preserve"> </w:t>
+      </w:r>
+      <w:r>
+        <w:rPr>
+          <w:i/>
+        </w:rPr>
+        <w:t xml:space="preserve">C. difficile</w:t>
+      </w:r>
+      <w:r>
+        <w:t xml:space="preserve"> </w:t>
+      </w:r>
+      <w:r>
+        <w:t xml:space="preserve">630 CFU in stool of infected mice following each of the indicated antibiotic pretreatment regimes.</w:t>
+      </w:r>
+      <w:r>
+        <w:t xml:space="preserve"> </w:t>
+      </w:r>
+      <w:r>
+        <w:rPr>
+          <w:b/>
+        </w:rPr>
+        <w:t xml:space="preserve">(c)</w:t>
+      </w:r>
+      <w:r>
+        <w:t xml:space="preserve"> </w:t>
+      </w:r>
+      <w:r>
         <w:t xml:space="preserve">Quantification of</w:t>
       </w:r>
       <w:r>
@@ -4147,53 +4177,134 @@
         <w:rPr>
           <w:b/>
         </w:rPr>
-        <w:t xml:space="preserve">Supplementary Figure 1 |</w:t>
-      </w:r>
-      <w:r>
-        <w:rPr>
-          <w:b/>
-        </w:rPr>
-        <w:t xml:space="preserve"> </w:t>
-      </w:r>
-      <w:r>
-        <w:rPr>
-          <w:i/>
-          <w:b/>
-        </w:rPr>
-        <w:t xml:space="preserve">C. difficile</w:t>
-      </w:r>
-      <w:r>
-        <w:rPr>
-          <w:b/>
-        </w:rPr>
-        <w:t xml:space="preserve"> </w:t>
-      </w:r>
-      <w:r>
-        <w:rPr>
-          <w:b/>
-        </w:rPr>
-        <w:t xml:space="preserve">colonization over 10 days in antibiotic pretreatment regimes</w:t>
-      </w:r>
-      <w:r>
-        <w:t xml:space="preserve"> </w:t>
-      </w:r>
-      <w:r>
-        <w:t xml:space="preserve">Median and interquartile range of</w:t>
-      </w:r>
-      <w:r>
-        <w:t xml:space="preserve"> </w:t>
-      </w:r>
-      <w:r>
-        <w:rPr>
-          <w:i/>
-        </w:rPr>
-        <w:t xml:space="preserve">C. difficile</w:t>
-      </w:r>
-      <w:r>
-        <w:t xml:space="preserve"> </w:t>
-      </w:r>
-      <w:r>
-        <w:t xml:space="preserve">630 CFU in stool of infected mice following each of the indicated antibiotic pretreatment regimes.</w:t>
+        <w:t xml:space="preserve">Supplementary Figure 1 | Impact of antibiotic pretreatment and</w:t>
+      </w:r>
+      <w:r>
+        <w:rPr>
+          <w:b/>
+        </w:rPr>
+        <w:t xml:space="preserve"> </w:t>
+      </w:r>
+      <w:r>
+        <w:rPr>
+          <w:i/>
+          <w:b/>
+        </w:rPr>
+        <w:t xml:space="preserve">C. difficile</w:t>
+      </w:r>
+      <w:r>
+        <w:rPr>
+          <w:b/>
+        </w:rPr>
+        <w:t xml:space="preserve"> </w:t>
+      </w:r>
+      <w:r>
+        <w:rPr>
+          <w:b/>
+        </w:rPr>
+        <w:t xml:space="preserve">infection on cecal community structure</w:t>
+      </w:r>
+      <w:r>
+        <w:t xml:space="preserve"> </w:t>
+      </w:r>
+      <w:r>
+        <w:rPr>
+          <w:b/>
+        </w:rPr>
+        <w:t xml:space="preserve">(a)</w:t>
+      </w:r>
+      <w:r>
+        <w:t xml:space="preserve"> </w:t>
+      </w:r>
+      <w:r>
+        <w:t xml:space="preserve">Inverse-Simpson diversity of cecal communities from all treatment groups. Gray stars indicate significant difference from no antibiotic controls (all</w:t>
+      </w:r>
+      <w:r>
+        <w:t xml:space="preserve"> </w:t>
+      </w:r>
+      <w:r>
+        <w:rPr>
+          <w:i/>
+        </w:rPr>
+        <w:t xml:space="preserve">p</w:t>
+      </w:r>
+      <w:r>
+        <w:t xml:space="preserve"> </w:t>
+      </w:r>
+      <w:r>
+        <w:t xml:space="preserve">&lt; 0.001). Black stars denote within treatment group significant difference between mock and</w:t>
+      </w:r>
+      <w:r>
+        <w:t xml:space="preserve"> </w:t>
+      </w:r>
+      <w:r>
+        <w:rPr>
+          <w:i/>
+        </w:rPr>
+        <w:t xml:space="preserve">C. difficile</w:t>
+      </w:r>
+      <w:r>
+        <w:t xml:space="preserve">-infected communities. Differences were calculated using Wilcoxon rank-sum test with Benjamini-Hochberg correction. NMDS ordinations of Bray-Curtis distances comparing the groups labeled in the bottom left of each plotting area.</w:t>
+      </w:r>
+      <w:r>
+        <w:t xml:space="preserve"> </w:t>
+      </w:r>
+      <w:r>
+        <w:rPr>
+          <w:b/>
+        </w:rPr>
+        <w:t xml:space="preserve">(b)</w:t>
+      </w:r>
+      <w:r>
+        <w:t xml:space="preserve"> </w:t>
+      </w:r>
+      <w:r>
+        <w:t xml:space="preserve">Antibiotic-pretreated compared to Untreated controls and</w:t>
+      </w:r>
+      <w:r>
+        <w:t xml:space="preserve"> </w:t>
+      </w:r>
+      <w:r>
+        <w:rPr>
+          <w:b/>
+        </w:rPr>
+        <w:t xml:space="preserve">(c)</w:t>
+      </w:r>
+      <w:r>
+        <w:t xml:space="preserve"> </w:t>
+      </w:r>
+      <w:r>
+        <w:t xml:space="preserve">comparison between only antibiotic pretreatment groups.</w:t>
+      </w:r>
+      <w:r>
+        <w:t xml:space="preserve"> </w:t>
+      </w:r>
+      <w:r>
+        <w:rPr>
+          <w:b/>
+        </w:rPr>
+        <w:t xml:space="preserve">(d-f)</w:t>
+      </w:r>
+      <w:r>
+        <w:t xml:space="preserve"> </w:t>
+      </w:r>
+      <w:r>
+        <w:t xml:space="preserve">Within antibiotic pretreatment comparisons for the effect of</w:t>
+      </w:r>
+      <w:r>
+        <w:t xml:space="preserve"> </w:t>
+      </w:r>
+      <w:r>
+        <w:rPr>
+          <w:i/>
+        </w:rPr>
+        <w:t xml:space="preserve">C. difficile</w:t>
+      </w:r>
+      <w:r>
+        <w:t xml:space="preserve"> </w:t>
+      </w:r>
+      <w:r>
+        <w:t xml:space="preserve">colonization on community structure. Significant differences and correlation coefficients for ordination analyses were found using ANOSIM.</w:t>
       </w:r>
     </w:p>
     <w:p>
@@ -4204,32 +4315,28 @@
         <w:rPr>
           <w:b/>
         </w:rPr>
-        <w:t xml:space="preserve">Supplementary Figure 2 | Impact of antibiotic pretreatment and</w:t>
-      </w:r>
-      <w:r>
-        <w:rPr>
-          <w:b/>
-        </w:rPr>
-        <w:t xml:space="preserve"> </w:t>
-      </w:r>
-      <w:r>
-        <w:rPr>
-          <w:i/>
-          <w:b/>
-        </w:rPr>
-        <w:t xml:space="preserve">C. difficile</w:t>
-      </w:r>
-      <w:r>
-        <w:rPr>
-          <w:b/>
-        </w:rPr>
-        <w:t xml:space="preserve"> </w:t>
-      </w:r>
-      <w:r>
-        <w:rPr>
-          <w:b/>
-        </w:rPr>
-        <w:t xml:space="preserve">infection on cecal community structure</w:t>
+        <w:t xml:space="preserve">Supplementary Figure 2 | Relative concentrations of select metabolite groups in each group</w:t>
+      </w:r>
+      <w:r>
+        <w:t xml:space="preserve"> </w:t>
+      </w:r>
+      <w:r>
+        <w:t xml:space="preserve">Metabolites included in this analysis were chosen based on their previously published links to</w:t>
+      </w:r>
+      <w:r>
+        <w:t xml:space="preserve"> </w:t>
+      </w:r>
+      <w:r>
+        <w:rPr>
+          <w:i/>
+        </w:rPr>
+        <w:t xml:space="preserve">C. difficile</w:t>
+      </w:r>
+      <w:r>
+        <w:t xml:space="preserve"> </w:t>
+      </w:r>
+      <w:r>
+        <w:t xml:space="preserve">physiology or susceptibility to infection. Groups are as follows;</w:t>
       </w:r>
       <w:r>
         <w:t xml:space="preserve"> </w:t>
@@ -4244,10 +4351,81 @@
         <w:t xml:space="preserve"> </w:t>
       </w:r>
       <w:r>
-        <w:t xml:space="preserve">Inverse-Simpson diversity of cecal communities from all treatment groups. Gray stars indicate significant difference from no antibiotic controls (all</w:t>
-      </w:r>
-      <w:r>
-        <w:t xml:space="preserve"> </w:t>
+        <w:t xml:space="preserve">Bile acids,</w:t>
+      </w:r>
+      <w:r>
+        <w:t xml:space="preserve"> </w:t>
+      </w:r>
+      <w:r>
+        <w:rPr>
+          <w:b/>
+        </w:rPr>
+        <w:t xml:space="preserve">(b)</w:t>
+      </w:r>
+      <w:r>
+        <w:t xml:space="preserve"> </w:t>
+      </w:r>
+      <w:r>
+        <w:t xml:space="preserve">Carbohydrates, and</w:t>
+      </w:r>
+      <w:r>
+        <w:t xml:space="preserve"> </w:t>
+      </w:r>
+      <w:r>
+        <w:rPr>
+          <w:b/>
+        </w:rPr>
+        <w:t xml:space="preserve">(c)</w:t>
+      </w:r>
+      <w:r>
+        <w:t xml:space="preserve"> </w:t>
+      </w:r>
+      <w:r>
+        <w:t xml:space="preserve">Amino Acids. Significant differences were determined by Wilcoxon rank-sum test with Benjamini-Hochberg correction.</w:t>
+      </w:r>
+    </w:p>
+    <w:p>
+      <w:pPr>
+        <w:pStyle w:val="BodyText"/>
+      </w:pPr>
+      <w:r>
+        <w:rPr>
+          <w:b/>
+        </w:rPr>
+        <w:t xml:space="preserve">Supplementary Figure 3 | Effect of infection on the cecal metabolome across pretreatment groups</w:t>
+      </w:r>
+      <w:r>
+        <w:t xml:space="preserve"> </w:t>
+      </w:r>
+      <w:r>
+        <w:t xml:space="preserve">Pooled analysis of antibiotic pretreated animals only.</w:t>
+      </w:r>
+      <w:r>
+        <w:t xml:space="preserve"> </w:t>
+      </w:r>
+      <w:r>
+        <w:rPr>
+          <w:b/>
+        </w:rPr>
+        <w:t xml:space="preserve">(a)</w:t>
+      </w:r>
+      <w:r>
+        <w:t xml:space="preserve"> </w:t>
+      </w:r>
+      <w:r>
+        <w:t xml:space="preserve">NMDS ordination of Bray-Curtis distances differentiating mock and</w:t>
+      </w:r>
+      <w:r>
+        <w:t xml:space="preserve"> </w:t>
+      </w:r>
+      <w:r>
+        <w:rPr>
+          <w:i/>
+        </w:rPr>
+        <w:t xml:space="preserve">C. difficile</w:t>
+      </w:r>
+      <w:r>
+        <w:t xml:space="preserve">-infected metabolomes (</w:t>
       </w:r>
       <w:r>
         <w:rPr>
@@ -4259,19 +4437,7 @@
         <w:t xml:space="preserve"> </w:t>
       </w:r>
       <w:r>
-        <w:t xml:space="preserve">&lt; 0.001). Black stars denote within treatment group significant difference between mock and</w:t>
-      </w:r>
-      <w:r>
-        <w:t xml:space="preserve"> </w:t>
-      </w:r>
-      <w:r>
-        <w:rPr>
-          <w:i/>
-        </w:rPr>
-        <w:t xml:space="preserve">C. difficile</w:t>
-      </w:r>
-      <w:r>
-        <w:t xml:space="preserve">-infected communities. Differences were calculated using Wilcoxon rank-sum test with Benjamini-Hochberg correction. NMDS ordinations of Bray-Curtis distances comparing the groups labeled in the bottom left of each plotting area.</w:t>
+        <w:t xml:space="preserve">= 0.075).</w:t>
       </w:r>
       <w:r>
         <w:t xml:space="preserve"> </w:t>
@@ -4286,52 +4452,19 @@
         <w:t xml:space="preserve"> </w:t>
       </w:r>
       <w:r>
-        <w:t xml:space="preserve">Antibiotic-pretreated compared to Untreated controls and</w:t>
-      </w:r>
-      <w:r>
-        <w:t xml:space="preserve"> </w:t>
-      </w:r>
-      <w:r>
-        <w:rPr>
-          <w:b/>
-        </w:rPr>
-        <w:t xml:space="preserve">(c)</w:t>
-      </w:r>
-      <w:r>
-        <w:t xml:space="preserve"> </w:t>
-      </w:r>
-      <w:r>
-        <w:t xml:space="preserve">comparison between only antibiotic pretreatment groups.</w:t>
-      </w:r>
-      <w:r>
-        <w:t xml:space="preserve"> </w:t>
-      </w:r>
-      <w:r>
-        <w:rPr>
-          <w:b/>
-        </w:rPr>
-        <w:t xml:space="preserve">(d-f)</w:t>
-      </w:r>
-      <w:r>
-        <w:t xml:space="preserve"> </w:t>
-      </w:r>
-      <w:r>
-        <w:t xml:space="preserve">Within antibiotic pretreatment comparisons for the effect of</w:t>
-      </w:r>
-      <w:r>
-        <w:t xml:space="preserve"> </w:t>
-      </w:r>
-      <w:r>
-        <w:rPr>
-          <w:i/>
-        </w:rPr>
-        <w:t xml:space="preserve">C. difficile</w:t>
-      </w:r>
-      <w:r>
-        <w:t xml:space="preserve"> </w:t>
-      </w:r>
-      <w:r>
-        <w:t xml:space="preserve">colonization on community structure. Significant differences and correlation coefficients for ordination analyses were found using ANOSIM.</w:t>
+        <w:t xml:space="preserve">Random forest classification results for metabolites that effectively distinguish infected and uninfected conditions. Shown are relative concentrations of the top 10 metabolites with the highest mean decrease in accuracy from internal cross-validation. Shown in the top right corner of each panel are the metabolite names and mean decrease accuracy of each. Significant differences in concentration between mock and</w:t>
+      </w:r>
+      <w:r>
+        <w:t xml:space="preserve"> </w:t>
+      </w:r>
+      <w:r>
+        <w:rPr>
+          <w:i/>
+        </w:rPr>
+        <w:t xml:space="preserve">C. difficile</w:t>
+      </w:r>
+      <w:r>
+        <w:t xml:space="preserve">-infected groups were determined by Wilcoxon rank-sum test with Benjamini-Hochberg correction.</w:t>
       </w:r>
     </w:p>
     <w:p>
@@ -4342,73 +4475,28 @@
         <w:rPr>
           <w:b/>
         </w:rPr>
-        <w:t xml:space="preserve">Supplementary Figure 3 | Relative concentrations of select metabolite groups in each group</w:t>
-      </w:r>
-      <w:r>
-        <w:t xml:space="preserve"> </w:t>
-      </w:r>
-      <w:r>
-        <w:t xml:space="preserve">Metabolites included in this analysis were chosen based on their previously published links to</w:t>
-      </w:r>
-      <w:r>
-        <w:t xml:space="preserve"> </w:t>
-      </w:r>
-      <w:r>
-        <w:rPr>
-          <w:i/>
-        </w:rPr>
-        <w:t xml:space="preserve">C. difficile</w:t>
-      </w:r>
-      <w:r>
-        <w:t xml:space="preserve"> </w:t>
-      </w:r>
-      <w:r>
-        <w:t xml:space="preserve">physiology or susceptibility to infection. Groups are as follows;</w:t>
-      </w:r>
-      <w:r>
-        <w:t xml:space="preserve"> </w:t>
-      </w:r>
-      <w:r>
-        <w:rPr>
-          <w:b/>
-        </w:rPr>
-        <w:t xml:space="preserve">(a)</w:t>
-      </w:r>
-      <w:r>
-        <w:t xml:space="preserve"> </w:t>
-      </w:r>
-      <w:r>
-        <w:t xml:space="preserve">Bile acids,</w:t>
-      </w:r>
-      <w:r>
-        <w:t xml:space="preserve"> </w:t>
-      </w:r>
-      <w:r>
-        <w:rPr>
-          <w:b/>
-        </w:rPr>
-        <w:t xml:space="preserve">(b)</w:t>
-      </w:r>
-      <w:r>
-        <w:t xml:space="preserve"> </w:t>
-      </w:r>
-      <w:r>
-        <w:t xml:space="preserve">Carbohydrates, and</w:t>
-      </w:r>
-      <w:r>
-        <w:t xml:space="preserve"> </w:t>
-      </w:r>
-      <w:r>
-        <w:rPr>
-          <w:b/>
-        </w:rPr>
-        <w:t xml:space="preserve">(c)</w:t>
-      </w:r>
-      <w:r>
-        <w:t xml:space="preserve"> </w:t>
-      </w:r>
-      <w:r>
-        <w:t xml:space="preserve">Amino Acids. Significant differences were determined by Wilcoxon rank-sum test with Benjamini-Hochberg correction.</w:t>
+        <w:t xml:space="preserve">Supplementary Figure 4 | Heatmap comparing Resistant and Susceptible mice for all measured metabolites</w:t>
+      </w:r>
+      <w:r>
+        <w:t xml:space="preserve"> </w:t>
+      </w:r>
+      <w:r>
+        <w:t xml:space="preserve">Relative concentrations of metabolites in each animal across all expremerimental groups. Sample names are listed along the right side, and</w:t>
+      </w:r>
+      <w:r>
+        <w:t xml:space="preserve"> </w:t>
+      </w:r>
+      <w:r>
+        <w:rPr>
+          <w:i/>
+        </w:rPr>
+        <w:t xml:space="preserve">C. difficile</w:t>
+      </w:r>
+      <w:r>
+        <w:t xml:space="preserve"> </w:t>
+      </w:r>
+      <w:r>
+        <w:t xml:space="preserve">susceptibility is along the left. Hierarchical clustering was perormed for each KEGG compound category included in the untargeted metabolomic analysis separately and are listed in order under the figure panel.</w:t>
       </w:r>
     </w:p>
     <w:p>
@@ -4419,122 +4507,7 @@
         <w:rPr>
           <w:b/>
         </w:rPr>
-        <w:t xml:space="preserve">Supplementary Figure 4 | Effect of infection on the cecal metabolome across pretreatment groups</w:t>
-      </w:r>
-      <w:r>
-        <w:t xml:space="preserve"> </w:t>
-      </w:r>
-      <w:r>
-        <w:t xml:space="preserve">Pooled analysis of all antibiotic pretreated animals.</w:t>
-      </w:r>
-      <w:r>
-        <w:t xml:space="preserve"> </w:t>
-      </w:r>
-      <w:r>
-        <w:rPr>
-          <w:b/>
-        </w:rPr>
-        <w:t xml:space="preserve">(a)</w:t>
-      </w:r>
-      <w:r>
-        <w:t xml:space="preserve"> </w:t>
-      </w:r>
-      <w:r>
-        <w:t xml:space="preserve">NMDS ordination of Bray-Curtis distances differentiating mock and</w:t>
-      </w:r>
-      <w:r>
-        <w:t xml:space="preserve"> </w:t>
-      </w:r>
-      <w:r>
-        <w:rPr>
-          <w:i/>
-        </w:rPr>
-        <w:t xml:space="preserve">C. difficile</w:t>
-      </w:r>
-      <w:r>
-        <w:t xml:space="preserve">-infected metabolomes (</w:t>
-      </w:r>
-      <w:r>
-        <w:rPr>
-          <w:i/>
-        </w:rPr>
-        <w:t xml:space="preserve">p</w:t>
-      </w:r>
-      <w:r>
-        <w:t xml:space="preserve"> </w:t>
-      </w:r>
-      <w:r>
-        <w:t xml:space="preserve">= 0.075).</w:t>
-      </w:r>
-      <w:r>
-        <w:t xml:space="preserve"> </w:t>
-      </w:r>
-      <w:r>
-        <w:rPr>
-          <w:b/>
-        </w:rPr>
-        <w:t xml:space="preserve">(b)</w:t>
-      </w:r>
-      <w:r>
-        <w:t xml:space="preserve"> </w:t>
-      </w:r>
-      <w:r>
-        <w:t xml:space="preserve">Random forest classification results for metabolites that effectively distinguish infected and uninfected conditions. Shown are relative concentrations of the top 10 metabolites with the highest mean decrease in accuracy from internal cross-validation. Shown in the top right corner of each panel are the metabolite names and mean decrease accuracy of each. Significant differences in concentration between mock and</w:t>
-      </w:r>
-      <w:r>
-        <w:t xml:space="preserve"> </w:t>
-      </w:r>
-      <w:r>
-        <w:rPr>
-          <w:i/>
-        </w:rPr>
-        <w:t xml:space="preserve">C. difficile</w:t>
-      </w:r>
-      <w:r>
-        <w:t xml:space="preserve">-infected groups were determined by Wilcoxon rank-sum test with Benjamini-Hochberg correction.</w:t>
-      </w:r>
-    </w:p>
-    <w:p>
-      <w:pPr>
-        <w:pStyle w:val="BodyText"/>
-      </w:pPr>
-      <w:r>
-        <w:rPr>
-          <w:b/>
-        </w:rPr>
-        <w:t xml:space="preserve">Supplementary Figure 5 | Heatmap comparing Resistant and Susceptible mice for all measured metabolites</w:t>
-      </w:r>
-      <w:r>
-        <w:t xml:space="preserve"> </w:t>
-      </w:r>
-      <w:r>
-        <w:t xml:space="preserve">Relative concentrations of metabolites in each animal across all expremerimental groups. Sample names are listed along the right side, and</w:t>
-      </w:r>
-      <w:r>
-        <w:t xml:space="preserve"> </w:t>
-      </w:r>
-      <w:r>
-        <w:rPr>
-          <w:i/>
-        </w:rPr>
-        <w:t xml:space="preserve">C. difficile</w:t>
-      </w:r>
-      <w:r>
-        <w:t xml:space="preserve"> </w:t>
-      </w:r>
-      <w:r>
-        <w:t xml:space="preserve">susceptibility is along the left. Hierarchical clustering was perormed for each KEGG compound category included in the untargeted metabolomic analysis separately and are listed in order under the figure panel.</w:t>
-      </w:r>
-    </w:p>
-    <w:p>
-      <w:pPr>
-        <w:pStyle w:val="BodyText"/>
-      </w:pPr>
-      <w:r>
-        <w:rPr>
-          <w:b/>
-        </w:rPr>
-        <w:t xml:space="preserve">Supplementary Figure 6 | Gene-level expression for each community compared to the level expressed in resistant mice for each gene</w:t>
+        <w:t xml:space="preserve">Supplementary Figure 5 | Gene-level expression for each community compared to the level expressed in resistant mice for each gene</w:t>
       </w:r>
       <w:r>
         <w:t xml:space="preserve"> </w:t>
@@ -7306,7 +7279,7 @@
     </w:lvl>
   </w:abstractNum>
   <w:abstractNum w:abstractNumId="990">
-    <w:nsid w:val="2afd1d12"/>
+    <w:nsid w:val="42fca1ff"/>
     <w:multiLevelType w:val="multilevel"/>
     <w:lvl w:ilvl="0">
       <w:numFmt w:val="bullet"/>

</xml_diff>